<commit_message>
PhotGallery project documentation done
</commit_message>
<xml_diff>
--- a/Custom-Cursor/customCursor.docx
+++ b/Custom-Cursor/customCursor.docx
@@ -767,21 +767,458 @@
           <w:lang w:val="en-GB"/>
         </w:rPr>
       </w:pPr>
-    </w:p>
-    <w:p>
-      <w:pPr>
-        <w:bidi w:val="0"/>
-        <w:rPr>
-          <w:rFonts w:hint="default"/>
-          <w:lang w:val="en-GB"/>
-        </w:rPr>
-      </w:pPr>
-      <w:r>
-        <w:rPr>
-          <w:rFonts w:hint="default"/>
-          <w:lang w:val="en-GB"/>
-        </w:rPr>
-        <w:t>The properties of the event object depend on the event type.</w:t>
+      <w:r>
+        <w:rPr>
+          <w:rFonts w:hint="default"/>
+          <w:lang w:val="en-GB"/>
+        </w:rPr>
+        <w:t xml:space="preserve">Most common properties and methods of event object are given below  </w:t>
+      </w:r>
+    </w:p>
+    <w:p>
+      <w:pPr>
+        <w:bidi w:val="0"/>
+        <w:rPr>
+          <w:rFonts w:hint="default"/>
+          <w:lang w:val="en-GB"/>
+        </w:rPr>
+      </w:pPr>
+    </w:p>
+    <w:p>
+      <w:pPr>
+        <w:bidi w:val="0"/>
+        <w:rPr>
+          <w:rFonts w:hint="default"/>
+          <w:lang w:val="en-GB"/>
+        </w:rPr>
+      </w:pPr>
+      <w:r>
+        <w:rPr>
+          <w:rFonts w:hint="default"/>
+          <w:shd w:val="clear" w:fill="FFC000"/>
+          <w:lang w:val="en-GB"/>
+        </w:rPr>
+        <w:t>Properties</w:t>
+      </w:r>
+    </w:p>
+    <w:p>
+      <w:pPr>
+        <w:bidi w:val="0"/>
+        <w:rPr>
+          <w:rFonts w:hint="default"/>
+          <w:lang w:val="en-GB"/>
+        </w:rPr>
+      </w:pPr>
+      <w:r>
+        <w:rPr>
+          <w:rFonts w:hint="default"/>
+          <w:lang w:val="en-GB"/>
+        </w:rPr>
+        <w:t>e.type</w:t>
+      </w:r>
+      <w:r>
+        <w:rPr>
+          <w:rFonts w:hint="default"/>
+          <w:lang w:val="en-GB"/>
+        </w:rPr>
+        <w:tab/>
+      </w:r>
+      <w:r>
+        <w:rPr>
+          <w:rFonts w:hint="default"/>
+          <w:lang w:val="en-GB"/>
+        </w:rPr>
+        <w:t xml:space="preserve">                               Type of event (e.g., 'click', 'submit')</w:t>
+      </w:r>
+    </w:p>
+    <w:p>
+      <w:pPr>
+        <w:bidi w:val="0"/>
+        <w:rPr>
+          <w:rFonts w:hint="default"/>
+          <w:lang w:val="en-GB"/>
+        </w:rPr>
+      </w:pPr>
+      <w:r>
+        <w:rPr>
+          <w:rFonts w:hint="default"/>
+          <w:lang w:val="en-GB"/>
+        </w:rPr>
+        <w:t>e.target</w:t>
+      </w:r>
+      <w:r>
+        <w:rPr>
+          <w:rFonts w:hint="default"/>
+          <w:lang w:val="en-GB"/>
+        </w:rPr>
+        <w:tab/>
+      </w:r>
+      <w:r>
+        <w:rPr>
+          <w:rFonts w:hint="default"/>
+          <w:lang w:val="en-GB"/>
+        </w:rPr>
+        <w:t xml:space="preserve">                               The exact element that triggered the event</w:t>
+      </w:r>
+    </w:p>
+    <w:p>
+      <w:pPr>
+        <w:bidi w:val="0"/>
+        <w:rPr>
+          <w:rFonts w:hint="default"/>
+          <w:lang w:val="en-GB"/>
+        </w:rPr>
+      </w:pPr>
+      <w:r>
+        <w:rPr>
+          <w:rFonts w:hint="default"/>
+          <w:lang w:val="en-GB"/>
+        </w:rPr>
+        <w:t>e.currentTarget</w:t>
+      </w:r>
+      <w:r>
+        <w:rPr>
+          <w:rFonts w:hint="default"/>
+          <w:lang w:val="en-GB"/>
+        </w:rPr>
+        <w:tab/>
+      </w:r>
+      <w:r>
+        <w:rPr>
+          <w:rFonts w:hint="default"/>
+          <w:lang w:val="en-GB"/>
+        </w:rPr>
+        <w:t xml:space="preserve">               The element the event listener is attached to</w:t>
+      </w:r>
+    </w:p>
+    <w:p>
+      <w:pPr>
+        <w:bidi w:val="0"/>
+        <w:rPr>
+          <w:rFonts w:hint="default"/>
+          <w:lang w:val="en-GB"/>
+        </w:rPr>
+      </w:pPr>
+      <w:r>
+        <w:rPr>
+          <w:rFonts w:hint="default"/>
+          <w:lang w:val="en-GB"/>
+        </w:rPr>
+        <w:t>e.key</w:t>
+      </w:r>
+      <w:r>
+        <w:rPr>
+          <w:rFonts w:hint="default"/>
+          <w:lang w:val="en-GB"/>
+        </w:rPr>
+        <w:tab/>
+      </w:r>
+      <w:r>
+        <w:rPr>
+          <w:rFonts w:hint="default"/>
+          <w:lang w:val="en-GB"/>
+        </w:rPr>
+        <w:t xml:space="preserve">                               The key pressed (used in keydown/keyup events)</w:t>
+      </w:r>
+    </w:p>
+    <w:p>
+      <w:pPr>
+        <w:bidi w:val="0"/>
+        <w:rPr>
+          <w:rFonts w:hint="default"/>
+          <w:lang w:val="en-GB"/>
+        </w:rPr>
+      </w:pPr>
+      <w:r>
+        <w:rPr>
+          <w:rFonts w:hint="default"/>
+          <w:lang w:val="en-GB"/>
+        </w:rPr>
+        <w:t>e.clientX / e.clientY</w:t>
+      </w:r>
+      <w:r>
+        <w:rPr>
+          <w:rFonts w:hint="default"/>
+          <w:lang w:val="en-GB"/>
+        </w:rPr>
+        <w:tab/>
+      </w:r>
+      <w:r>
+        <w:rPr>
+          <w:rFonts w:hint="default"/>
+          <w:lang w:val="en-GB"/>
+        </w:rPr>
+        <w:t>Mouse pointer position (x, y) relative to the viewport</w:t>
+      </w:r>
+    </w:p>
+    <w:p>
+      <w:pPr>
+        <w:bidi w:val="0"/>
+        <w:rPr>
+          <w:rFonts w:hint="default"/>
+          <w:lang w:val="en-GB"/>
+        </w:rPr>
+      </w:pPr>
+      <w:r>
+        <w:rPr>
+          <w:rFonts w:hint="default"/>
+          <w:lang w:val="en-GB"/>
+        </w:rPr>
+        <w:t>e.pageX / e.pageY</w:t>
+      </w:r>
+      <w:r>
+        <w:rPr>
+          <w:rFonts w:hint="default"/>
+          <w:lang w:val="en-GB"/>
+        </w:rPr>
+        <w:tab/>
+      </w:r>
+      <w:r>
+        <w:rPr>
+          <w:rFonts w:hint="default"/>
+          <w:lang w:val="en-GB"/>
+        </w:rPr>
+        <w:t>Mouse pointer position relative to the full page</w:t>
+      </w:r>
+    </w:p>
+    <w:p>
+      <w:pPr>
+        <w:bidi w:val="0"/>
+        <w:rPr>
+          <w:rFonts w:hint="default"/>
+          <w:lang w:val="en-GB"/>
+        </w:rPr>
+      </w:pPr>
+      <w:r>
+        <w:rPr>
+          <w:rFonts w:hint="default"/>
+          <w:lang w:val="en-GB"/>
+        </w:rPr>
+        <w:t>e.which / e.button</w:t>
+      </w:r>
+      <w:r>
+        <w:rPr>
+          <w:rFonts w:hint="default"/>
+          <w:lang w:val="en-GB"/>
+        </w:rPr>
+        <w:tab/>
+      </w:r>
+      <w:r>
+        <w:rPr>
+          <w:rFonts w:hint="default"/>
+          <w:lang w:val="en-GB"/>
+        </w:rPr>
+        <w:t>Which mouse button or key was pressed</w:t>
+      </w:r>
+    </w:p>
+    <w:p>
+      <w:pPr>
+        <w:bidi w:val="0"/>
+        <w:rPr>
+          <w:rFonts w:hint="default"/>
+          <w:lang w:val="en-GB"/>
+        </w:rPr>
+      </w:pPr>
+      <w:r>
+        <w:rPr>
+          <w:rFonts w:hint="default"/>
+          <w:lang w:val="en-GB"/>
+        </w:rPr>
+        <w:t>e.defaultPrevented</w:t>
+      </w:r>
+      <w:r>
+        <w:rPr>
+          <w:rFonts w:hint="default"/>
+          <w:lang w:val="en-GB"/>
+        </w:rPr>
+        <w:tab/>
+      </w:r>
+      <w:r>
+        <w:rPr>
+          <w:rFonts w:hint="default"/>
+          <w:lang w:val="en-GB"/>
+        </w:rPr>
+        <w:t>Boolean: true if preventDefault() was called</w:t>
+      </w:r>
+    </w:p>
+    <w:p>
+      <w:pPr>
+        <w:bidi w:val="0"/>
+        <w:rPr>
+          <w:rFonts w:hint="default"/>
+          <w:lang w:val="en-GB"/>
+        </w:rPr>
+      </w:pPr>
+    </w:p>
+    <w:p>
+      <w:pPr>
+        <w:bidi w:val="0"/>
+        <w:rPr>
+          <w:rFonts w:hint="default"/>
+          <w:lang w:val="en-GB"/>
+        </w:rPr>
+      </w:pPr>
+      <w:bookmarkStart w:id="0" w:name="_GoBack"/>
+      <w:r>
+        <w:rPr>
+          <w:rFonts w:hint="default"/>
+          <w:shd w:val="clear" w:fill="FFC000"/>
+          <w:lang w:val="en-GB"/>
+        </w:rPr>
+        <w:t>Common Methods of event objec</w:t>
+      </w:r>
+      <w:bookmarkEnd w:id="0"/>
+      <w:r>
+        <w:rPr>
+          <w:rFonts w:hint="default"/>
+          <w:lang w:val="en-GB"/>
+        </w:rPr>
+        <w:t>t</w:t>
+      </w:r>
+    </w:p>
+    <w:p>
+      <w:pPr>
+        <w:bidi w:val="0"/>
+        <w:rPr>
+          <w:rFonts w:hint="default"/>
+          <w:lang w:val="en-GB"/>
+        </w:rPr>
+      </w:pPr>
+      <w:r>
+        <w:rPr>
+          <w:rFonts w:hint="default"/>
+          <w:lang w:val="en-GB"/>
+        </w:rPr>
+        <w:t>e.preventDefault()</w:t>
+      </w:r>
+      <w:r>
+        <w:rPr>
+          <w:rFonts w:hint="default"/>
+          <w:lang w:val="en-GB"/>
+        </w:rPr>
+        <w:tab/>
+      </w:r>
+      <w:r>
+        <w:rPr>
+          <w:rFonts w:hint="default"/>
+          <w:lang w:val="en-GB"/>
+        </w:rPr>
+        <w:t xml:space="preserve">               Prevents the default browser behavior </w:t>
+      </w:r>
+    </w:p>
+    <w:p>
+      <w:pPr>
+        <w:bidi w:val="0"/>
+        <w:rPr>
+          <w:rFonts w:hint="default"/>
+          <w:lang w:val="en-GB"/>
+        </w:rPr>
+      </w:pPr>
+      <w:r>
+        <w:rPr>
+          <w:rFonts w:hint="default"/>
+          <w:lang w:val="en-GB"/>
+        </w:rPr>
+        <w:t>e.stopPropagation()</w:t>
+      </w:r>
+      <w:r>
+        <w:rPr>
+          <w:rFonts w:hint="default"/>
+          <w:lang w:val="en-GB"/>
+        </w:rPr>
+        <w:tab/>
+      </w:r>
+      <w:r>
+        <w:rPr>
+          <w:rFonts w:hint="default"/>
+          <w:lang w:val="en-GB"/>
+        </w:rPr>
+        <w:t xml:space="preserve">               Stops the event from bubbling up to parent elements</w:t>
+      </w:r>
+    </w:p>
+    <w:p>
+      <w:pPr>
+        <w:bidi w:val="0"/>
+        <w:rPr>
+          <w:rFonts w:hint="default"/>
+          <w:lang w:val="en-GB"/>
+        </w:rPr>
+      </w:pPr>
+      <w:r>
+        <w:rPr>
+          <w:rFonts w:hint="default"/>
+          <w:lang w:val="en-GB"/>
+        </w:rPr>
+        <w:t>e.stopImmediatePropagation()</w:t>
+      </w:r>
+      <w:r>
+        <w:rPr>
+          <w:rFonts w:hint="default"/>
+          <w:lang w:val="en-GB"/>
+        </w:rPr>
+        <w:tab/>
+      </w:r>
+      <w:r>
+        <w:rPr>
+          <w:rFonts w:hint="default"/>
+          <w:lang w:val="en-GB"/>
+        </w:rPr>
+        <w:t>Stops all further listeners of the same event</w:t>
+      </w:r>
+    </w:p>
+    <w:p>
+      <w:pPr>
+        <w:bidi w:val="0"/>
+        <w:rPr>
+          <w:rFonts w:hint="default"/>
+          <w:lang w:val="en-GB"/>
+        </w:rPr>
+      </w:pPr>
+      <w:r>
+        <w:rPr>
+          <w:rFonts w:hint="default"/>
+          <w:lang w:val="en-GB"/>
+        </w:rPr>
+        <w:t>e.composedPath()</w:t>
+      </w:r>
+      <w:r>
+        <w:rPr>
+          <w:rFonts w:hint="default"/>
+          <w:lang w:val="en-GB"/>
+        </w:rPr>
+        <w:tab/>
+      </w:r>
+      <w:r>
+        <w:rPr>
+          <w:rFonts w:hint="default"/>
+          <w:lang w:val="en-GB"/>
+        </w:rPr>
+        <w:t xml:space="preserve">                Shows the full path the event took through the DOM</w:t>
+      </w:r>
+    </w:p>
+    <w:p>
+      <w:pPr>
+        <w:bidi w:val="0"/>
+        <w:rPr>
+          <w:rFonts w:hint="default"/>
+          <w:lang w:val="en-GB"/>
+        </w:rPr>
+      </w:pPr>
+    </w:p>
+    <w:p>
+      <w:pPr>
+        <w:bidi w:val="0"/>
+        <w:rPr>
+          <w:rFonts w:hint="default"/>
+          <w:lang w:val="en-GB"/>
+        </w:rPr>
+      </w:pPr>
+      <w:r>
+        <w:rPr>
+          <w:rFonts w:hint="default"/>
+          <w:lang w:val="en-GB"/>
+        </w:rPr>
+        <w:t>Properties of the event object depend on the event type as well.</w:t>
       </w:r>
     </w:p>
     <w:p>
@@ -2312,8 +2749,6 @@
           <w:lang w:val="en-GB"/>
         </w:rPr>
       </w:pPr>
-      <w:bookmarkStart w:id="0" w:name="_GoBack"/>
-      <w:bookmarkEnd w:id="0"/>
     </w:p>
     <w:sectPr>
       <w:pgSz w:w="11906" w:h="16838"/>

</xml_diff>